<commit_message>
SPMP 1.1 Project Statment
</commit_message>
<xml_diff>
--- a/Documentation/SPMP 1.1 Project Statment.docx
+++ b/Documentation/SPMP 1.1 Project Statment.docx
@@ -82,15 +82,87 @@
           <w:sz w:val="24"/>
           <w:szCs w:val="24"/>
         </w:rPr>
-        <w:t xml:space="preserve"> effectively </w:t>
-      </w:r>
-      <w:r>
-        <w:rPr>
-          <w:rFonts w:ascii="Courier New" w:hAnsi="Courier New" w:cs="Courier New"/>
-          <w:sz w:val="24"/>
-          <w:szCs w:val="24"/>
-        </w:rPr>
-        <w:t>allow</w:t>
+        <w:t xml:space="preserve"> </w:t>
+      </w:r>
+      <w:r>
+        <w:rPr>
+          <w:rFonts w:ascii="Courier New" w:hAnsi="Courier New" w:cs="Courier New"/>
+          <w:sz w:val="24"/>
+          <w:szCs w:val="24"/>
+        </w:rPr>
+        <w:t xml:space="preserve">will </w:t>
+      </w:r>
+      <w:r>
+        <w:rPr>
+          <w:rFonts w:ascii="Courier New" w:hAnsi="Courier New" w:cs="Courier New"/>
+          <w:sz w:val="24"/>
+          <w:szCs w:val="24"/>
+        </w:rPr>
+        <w:t xml:space="preserve">effectively </w:t>
+      </w:r>
+      <w:r>
+        <w:rPr>
+          <w:rFonts w:ascii="Courier New" w:hAnsi="Courier New" w:cs="Courier New"/>
+          <w:sz w:val="24"/>
+          <w:szCs w:val="24"/>
+        </w:rPr>
+        <w:t>manage a pharmacy store medicine inventory. It will a</w:t>
+      </w:r>
+      <w:r>
+        <w:rPr>
+          <w:rFonts w:ascii="Courier New" w:hAnsi="Courier New" w:cs="Courier New"/>
+          <w:sz w:val="24"/>
+          <w:szCs w:val="24"/>
+        </w:rPr>
+        <w:t xml:space="preserve">llow </w:t>
+      </w:r>
+      <w:r>
+        <w:rPr>
+          <w:rFonts w:ascii="Courier New" w:hAnsi="Courier New" w:cs="Courier New"/>
+          <w:sz w:val="24"/>
+          <w:szCs w:val="24"/>
+        </w:rPr>
+        <w:t xml:space="preserve">for </w:t>
+      </w:r>
+      <w:r>
+        <w:rPr>
+          <w:rFonts w:ascii="Courier New" w:hAnsi="Courier New" w:cs="Courier New"/>
+          <w:sz w:val="24"/>
+          <w:szCs w:val="24"/>
+        </w:rPr>
+        <w:t>interactio</w:t>
+      </w:r>
+      <w:r>
+        <w:rPr>
+          <w:rFonts w:ascii="Courier New" w:hAnsi="Courier New" w:cs="Courier New"/>
+          <w:sz w:val="24"/>
+          <w:szCs w:val="24"/>
+        </w:rPr>
+        <w:t xml:space="preserve">n </w:t>
+      </w:r>
+      <w:r>
+        <w:rPr>
+          <w:rFonts w:ascii="Courier New" w:hAnsi="Courier New" w:cs="Courier New"/>
+          <w:sz w:val="24"/>
+          <w:szCs w:val="24"/>
+        </w:rPr>
+        <w:t xml:space="preserve">and communication of inventories </w:t>
+      </w:r>
+      <w:r>
+        <w:rPr>
+          <w:rFonts w:ascii="Courier New" w:hAnsi="Courier New" w:cs="Courier New"/>
+          <w:sz w:val="24"/>
+          <w:szCs w:val="24"/>
+        </w:rPr>
+        <w:t>between customers, store</w:t>
+      </w:r>
+      <w:r>
+        <w:rPr>
+          <w:rFonts w:ascii="Courier New" w:hAnsi="Courier New" w:cs="Courier New"/>
+          <w:sz w:val="24"/>
+          <w:szCs w:val="24"/>
+        </w:rPr>
+        <w:t>(</w:t>
       </w:r>
       <w:r>
         <w:rPr>
@@ -106,6 +178,199 @@
           <w:sz w:val="24"/>
           <w:szCs w:val="24"/>
         </w:rPr>
+        <w:t>)</w:t>
+      </w:r>
+      <w:r>
+        <w:rPr>
+          <w:rFonts w:ascii="Courier New" w:hAnsi="Courier New" w:cs="Courier New"/>
+          <w:sz w:val="24"/>
+          <w:szCs w:val="24"/>
+        </w:rPr>
+        <w:t xml:space="preserve">, company and </w:t>
+      </w:r>
+      <w:r>
+        <w:rPr>
+          <w:rFonts w:ascii="Courier New" w:hAnsi="Courier New" w:cs="Courier New"/>
+          <w:sz w:val="24"/>
+          <w:szCs w:val="24"/>
+        </w:rPr>
+        <w:t>warehouse</w:t>
+      </w:r>
+      <w:r>
+        <w:rPr>
+          <w:rFonts w:ascii="Courier New" w:hAnsi="Courier New" w:cs="Courier New"/>
+          <w:sz w:val="24"/>
+          <w:szCs w:val="24"/>
+        </w:rPr>
+        <w:t xml:space="preserve">. </w:t>
+      </w:r>
+      <w:r>
+        <w:rPr>
+          <w:rFonts w:ascii="Courier New" w:hAnsi="Courier New" w:cs="Courier New"/>
+          <w:sz w:val="24"/>
+          <w:szCs w:val="24"/>
+        </w:rPr>
+        <w:t>The system will use a comprehensive</w:t>
+      </w:r>
+      <w:r>
+        <w:rPr>
+          <w:rFonts w:ascii="Courier New" w:hAnsi="Courier New" w:cs="Courier New"/>
+          <w:sz w:val="24"/>
+          <w:szCs w:val="24"/>
+        </w:rPr>
+        <w:t xml:space="preserve"> approach to minimize the effort between each interaction</w:t>
+      </w:r>
+      <w:r>
+        <w:rPr>
+          <w:rFonts w:ascii="Courier New" w:hAnsi="Courier New" w:cs="Courier New"/>
+          <w:sz w:val="24"/>
+          <w:szCs w:val="24"/>
+        </w:rPr>
+        <w:t xml:space="preserve"> and ultimately </w:t>
+      </w:r>
+      <w:r>
+        <w:rPr>
+          <w:rFonts w:ascii="Courier New" w:hAnsi="Courier New" w:cs="Courier New"/>
+          <w:sz w:val="24"/>
+          <w:szCs w:val="24"/>
+        </w:rPr>
+        <w:t xml:space="preserve">allow pharmacies to deliver </w:t>
+      </w:r>
+      <w:r>
+        <w:rPr>
+          <w:rFonts w:ascii="Courier New" w:hAnsi="Courier New" w:cs="Courier New"/>
+          <w:sz w:val="24"/>
+          <w:szCs w:val="24"/>
+        </w:rPr>
+        <w:t xml:space="preserve">the desired </w:t>
+      </w:r>
+      <w:r>
+        <w:rPr>
+          <w:rFonts w:ascii="Courier New" w:hAnsi="Courier New" w:cs="Courier New"/>
+          <w:sz w:val="24"/>
+          <w:szCs w:val="24"/>
+        </w:rPr>
+        <w:t xml:space="preserve">medicine </w:t>
+      </w:r>
+      <w:r>
+        <w:rPr>
+          <w:rFonts w:ascii="Courier New" w:hAnsi="Courier New" w:cs="Courier New"/>
+          <w:sz w:val="24"/>
+          <w:szCs w:val="24"/>
+        </w:rPr>
+        <w:t xml:space="preserve">to their </w:t>
+      </w:r>
+      <w:r>
+        <w:rPr>
+          <w:rFonts w:ascii="Courier New" w:hAnsi="Courier New" w:cs="Courier New"/>
+          <w:sz w:val="24"/>
+          <w:szCs w:val="24"/>
+        </w:rPr>
+        <w:t>customer</w:t>
+      </w:r>
+      <w:r>
+        <w:rPr>
+          <w:rFonts w:ascii="Courier New" w:hAnsi="Courier New" w:cs="Courier New"/>
+          <w:sz w:val="24"/>
+          <w:szCs w:val="24"/>
+        </w:rPr>
+        <w:t>s</w:t>
+      </w:r>
+      <w:r>
+        <w:rPr>
+          <w:rFonts w:ascii="Courier New" w:hAnsi="Courier New" w:cs="Courier New"/>
+          <w:sz w:val="24"/>
+          <w:szCs w:val="24"/>
+        </w:rPr>
+        <w:t xml:space="preserve">. </w:t>
+      </w:r>
+    </w:p>
+    <w:p>
+      <w:pPr>
+        <w:rPr>
+          <w:rFonts w:ascii="Courier New" w:hAnsi="Courier New" w:cs="Courier New"/>
+          <w:sz w:val="24"/>
+          <w:szCs w:val="24"/>
+        </w:rPr>
+      </w:pPr>
+      <w:r>
+        <w:rPr>
+          <w:rFonts w:ascii="Courier New" w:hAnsi="Courier New" w:cs="Courier New"/>
+          <w:sz w:val="24"/>
+          <w:szCs w:val="24"/>
+        </w:rPr>
+        <w:t xml:space="preserve">The </w:t>
+      </w:r>
+      <w:r>
+        <w:rPr>
+          <w:rFonts w:ascii="Courier New" w:hAnsi="Courier New" w:cs="Courier New"/>
+          <w:sz w:val="24"/>
+          <w:szCs w:val="24"/>
+        </w:rPr>
+        <w:t xml:space="preserve">system </w:t>
+      </w:r>
+      <w:r>
+        <w:rPr>
+          <w:rFonts w:ascii="Courier New" w:hAnsi="Courier New" w:cs="Courier New"/>
+          <w:sz w:val="24"/>
+          <w:szCs w:val="24"/>
+        </w:rPr>
+        <w:t>will</w:t>
+      </w:r>
+      <w:r>
+        <w:rPr>
+          <w:rFonts w:ascii="Courier New" w:hAnsi="Courier New" w:cs="Courier New"/>
+          <w:sz w:val="24"/>
+          <w:szCs w:val="24"/>
+        </w:rPr>
+        <w:t xml:space="preserve"> create a two-step application for managing </w:t>
+      </w:r>
+      <w:r>
+        <w:rPr>
+          <w:rFonts w:ascii="Courier New" w:hAnsi="Courier New" w:cs="Courier New"/>
+          <w:sz w:val="24"/>
+          <w:szCs w:val="24"/>
+        </w:rPr>
+        <w:t xml:space="preserve">and updating </w:t>
+      </w:r>
+      <w:r>
+        <w:rPr>
+          <w:rFonts w:ascii="Courier New" w:hAnsi="Courier New" w:cs="Courier New"/>
+          <w:sz w:val="24"/>
+          <w:szCs w:val="24"/>
+        </w:rPr>
+        <w:t>the</w:t>
+      </w:r>
+      <w:r>
+        <w:rPr>
+          <w:rFonts w:ascii="Courier New" w:hAnsi="Courier New" w:cs="Courier New"/>
+          <w:sz w:val="24"/>
+          <w:szCs w:val="24"/>
+        </w:rPr>
+        <w:t xml:space="preserve"> pharmacy store</w:t>
+      </w:r>
+      <w:r>
+        <w:rPr>
+          <w:rFonts w:ascii="Courier New" w:hAnsi="Courier New" w:cs="Courier New"/>
+          <w:sz w:val="24"/>
+          <w:szCs w:val="24"/>
+        </w:rPr>
+        <w:t>’s</w:t>
+      </w:r>
+      <w:r>
+        <w:rPr>
+          <w:rFonts w:ascii="Courier New" w:hAnsi="Courier New" w:cs="Courier New"/>
+          <w:sz w:val="24"/>
+          <w:szCs w:val="24"/>
+        </w:rPr>
+        <w:t xml:space="preserve"> medicine inventory.</w:t>
+      </w:r>
+      <w:r>
+        <w:rPr>
+          <w:rFonts w:ascii="Courier New" w:hAnsi="Courier New" w:cs="Courier New"/>
+          <w:sz w:val="24"/>
+          <w:szCs w:val="24"/>
+        </w:rPr>
         <w:t xml:space="preserve"> </w:t>
       </w:r>
       <w:r>
@@ -114,55 +379,111 @@
           <w:sz w:val="24"/>
           <w:szCs w:val="24"/>
         </w:rPr>
-        <w:t>interactio</w:t>
-      </w:r>
-      <w:r>
-        <w:rPr>
-          <w:rFonts w:ascii="Courier New" w:hAnsi="Courier New" w:cs="Courier New"/>
-          <w:sz w:val="24"/>
-          <w:szCs w:val="24"/>
-        </w:rPr>
-        <w:t>n between customers, store</w:t>
-      </w:r>
-      <w:r>
-        <w:rPr>
-          <w:rFonts w:ascii="Courier New" w:hAnsi="Courier New" w:cs="Courier New"/>
-          <w:sz w:val="24"/>
-          <w:szCs w:val="24"/>
-        </w:rPr>
-        <w:t>(</w:t>
-      </w:r>
-      <w:r>
-        <w:rPr>
-          <w:rFonts w:ascii="Courier New" w:hAnsi="Courier New" w:cs="Courier New"/>
-          <w:sz w:val="24"/>
-          <w:szCs w:val="24"/>
-        </w:rPr>
-        <w:t>s</w:t>
-      </w:r>
-      <w:r>
-        <w:rPr>
-          <w:rFonts w:ascii="Courier New" w:hAnsi="Courier New" w:cs="Courier New"/>
-          <w:sz w:val="24"/>
-          <w:szCs w:val="24"/>
-        </w:rPr>
-        <w:t>)</w:t>
-      </w:r>
-      <w:r>
-        <w:rPr>
-          <w:rFonts w:ascii="Courier New" w:hAnsi="Courier New" w:cs="Courier New"/>
-          <w:sz w:val="24"/>
-          <w:szCs w:val="24"/>
-        </w:rPr>
-        <w:t xml:space="preserve">, company and </w:t>
-      </w:r>
-      <w:r>
-        <w:rPr>
-          <w:rFonts w:ascii="Courier New" w:hAnsi="Courier New" w:cs="Courier New"/>
-          <w:sz w:val="24"/>
-          <w:szCs w:val="24"/>
-        </w:rPr>
-        <w:t>warehouse</w:t>
+        <w:t>M</w:t>
+      </w:r>
+      <w:r>
+        <w:rPr>
+          <w:rFonts w:ascii="Courier New" w:hAnsi="Courier New" w:cs="Courier New"/>
+          <w:sz w:val="24"/>
+          <w:szCs w:val="24"/>
+        </w:rPr>
+        <w:t>aintain</w:t>
+      </w:r>
+      <w:r>
+        <w:rPr>
+          <w:rFonts w:ascii="Courier New" w:hAnsi="Courier New" w:cs="Courier New"/>
+          <w:sz w:val="24"/>
+          <w:szCs w:val="24"/>
+        </w:rPr>
+        <w:t xml:space="preserve">ing and updating </w:t>
+      </w:r>
+      <w:r>
+        <w:rPr>
+          <w:rFonts w:ascii="Courier New" w:hAnsi="Courier New" w:cs="Courier New"/>
+          <w:sz w:val="24"/>
+          <w:szCs w:val="24"/>
+        </w:rPr>
+        <w:t xml:space="preserve">inventories will be done at the </w:t>
+      </w:r>
+      <w:r>
+        <w:rPr>
+          <w:rFonts w:ascii="Courier New" w:hAnsi="Courier New" w:cs="Courier New"/>
+          <w:sz w:val="24"/>
+          <w:szCs w:val="24"/>
+        </w:rPr>
+        <w:t>warehouse, store</w:t>
+      </w:r>
+      <w:r>
+        <w:rPr>
+          <w:rFonts w:ascii="Courier New" w:hAnsi="Courier New" w:cs="Courier New"/>
+          <w:sz w:val="24"/>
+          <w:szCs w:val="24"/>
+        </w:rPr>
+        <w:t xml:space="preserve"> </w:t>
+      </w:r>
+      <w:r>
+        <w:rPr>
+          <w:rFonts w:ascii="Courier New" w:hAnsi="Courier New" w:cs="Courier New"/>
+          <w:sz w:val="24"/>
+          <w:szCs w:val="24"/>
+        </w:rPr>
+        <w:t>and company</w:t>
+      </w:r>
+      <w:r>
+        <w:rPr>
+          <w:rFonts w:ascii="Courier New" w:hAnsi="Courier New" w:cs="Courier New"/>
+          <w:sz w:val="24"/>
+          <w:szCs w:val="24"/>
+        </w:rPr>
+        <w:t xml:space="preserve"> level</w:t>
+      </w:r>
+      <w:r>
+        <w:rPr>
+          <w:rFonts w:ascii="Courier New" w:hAnsi="Courier New" w:cs="Courier New"/>
+          <w:sz w:val="24"/>
+          <w:szCs w:val="24"/>
+        </w:rPr>
+        <w:t>.</w:t>
+      </w:r>
+      <w:r>
+        <w:rPr>
+          <w:rFonts w:ascii="Courier New" w:hAnsi="Courier New" w:cs="Courier New"/>
+          <w:sz w:val="24"/>
+          <w:szCs w:val="24"/>
+        </w:rPr>
+        <w:t xml:space="preserve"> The on-line system will interact with the pharmacy employees to perform transactions</w:t>
+      </w:r>
+      <w:r>
+        <w:rPr>
+          <w:rFonts w:ascii="Courier New" w:hAnsi="Courier New" w:cs="Courier New"/>
+          <w:sz w:val="24"/>
+          <w:szCs w:val="24"/>
+        </w:rPr>
+        <w:t xml:space="preserve">, </w:t>
+      </w:r>
+      <w:r>
+        <w:rPr>
+          <w:rFonts w:ascii="Courier New" w:hAnsi="Courier New" w:cs="Courier New"/>
+          <w:sz w:val="24"/>
+          <w:szCs w:val="24"/>
+        </w:rPr>
+        <w:t>check inventory</w:t>
+      </w:r>
+      <w:r>
+        <w:rPr>
+          <w:rFonts w:ascii="Courier New" w:hAnsi="Courier New" w:cs="Courier New"/>
+          <w:sz w:val="24"/>
+          <w:szCs w:val="24"/>
+        </w:rPr>
+        <w:t xml:space="preserve"> and</w:t>
+      </w:r>
+      <w:r>
+        <w:rPr>
+          <w:rFonts w:ascii="Courier New" w:hAnsi="Courier New" w:cs="Courier New"/>
+          <w:sz w:val="24"/>
+          <w:szCs w:val="24"/>
+        </w:rPr>
+        <w:t xml:space="preserve"> order items from the warehouse</w:t>
       </w:r>
       <w:r>
         <w:rPr>
@@ -178,242 +499,18 @@
           <w:sz w:val="24"/>
           <w:szCs w:val="24"/>
         </w:rPr>
-        <w:t>The system will use a comprehensive</w:t>
-      </w:r>
-      <w:r>
-        <w:rPr>
-          <w:rFonts w:ascii="Courier New" w:hAnsi="Courier New" w:cs="Courier New"/>
-          <w:sz w:val="24"/>
-          <w:szCs w:val="24"/>
-        </w:rPr>
-        <w:t xml:space="preserve"> approach to minimize the effort between each interaction</w:t>
-      </w:r>
-      <w:r>
-        <w:rPr>
-          <w:rFonts w:ascii="Courier New" w:hAnsi="Courier New" w:cs="Courier New"/>
-          <w:sz w:val="24"/>
-          <w:szCs w:val="24"/>
-        </w:rPr>
-        <w:t xml:space="preserve"> and ultimately deliver prescriptions to the customer</w:t>
-      </w:r>
-      <w:r>
-        <w:rPr>
-          <w:rFonts w:ascii="Courier New" w:hAnsi="Courier New" w:cs="Courier New"/>
-          <w:sz w:val="24"/>
-          <w:szCs w:val="24"/>
-        </w:rPr>
-        <w:t xml:space="preserve">. </w:t>
-      </w:r>
-      <w:r>
-        <w:rPr>
-          <w:rFonts w:ascii="Courier New" w:hAnsi="Courier New" w:cs="Courier New"/>
-          <w:sz w:val="24"/>
-          <w:szCs w:val="24"/>
-        </w:rPr>
-        <w:t xml:space="preserve">The </w:t>
-      </w:r>
-      <w:r>
-        <w:rPr>
-          <w:rFonts w:ascii="Courier New" w:hAnsi="Courier New" w:cs="Courier New"/>
-          <w:sz w:val="24"/>
-          <w:szCs w:val="24"/>
-        </w:rPr>
-        <w:t xml:space="preserve">core of the system </w:t>
-      </w:r>
-      <w:r>
-        <w:rPr>
-          <w:rFonts w:ascii="Courier New" w:hAnsi="Courier New" w:cs="Courier New"/>
-          <w:sz w:val="24"/>
-          <w:szCs w:val="24"/>
-        </w:rPr>
-        <w:t xml:space="preserve">will </w:t>
-      </w:r>
-      <w:r>
-        <w:rPr>
-          <w:rFonts w:ascii="Courier New" w:hAnsi="Courier New" w:cs="Courier New"/>
-          <w:sz w:val="24"/>
-          <w:szCs w:val="24"/>
-        </w:rPr>
-        <w:t xml:space="preserve">be to maintain an updatable </w:t>
+        <w:t xml:space="preserve">The nightly batch system will update the inventory of the </w:t>
+      </w:r>
+      <w:r>
+        <w:rPr>
+          <w:rFonts w:ascii="Courier New" w:hAnsi="Courier New" w:cs="Courier New"/>
+          <w:sz w:val="24"/>
+          <w:szCs w:val="24"/>
+        </w:rPr>
+        <w:t>company warehouse and stores based on the orders created during the on-line system.</w:t>
       </w:r>
       <w:bookmarkStart w:id="0" w:name="_GoBack"/>
       <w:bookmarkEnd w:id="0"/>
-      <w:r>
-        <w:rPr>
-          <w:rFonts w:ascii="Courier New" w:hAnsi="Courier New" w:cs="Courier New"/>
-          <w:sz w:val="24"/>
-          <w:szCs w:val="24"/>
-        </w:rPr>
-        <w:t xml:space="preserve">file </w:t>
-      </w:r>
-      <w:r>
-        <w:rPr>
-          <w:rFonts w:ascii="Courier New" w:hAnsi="Courier New" w:cs="Courier New"/>
-          <w:sz w:val="24"/>
-          <w:szCs w:val="24"/>
-        </w:rPr>
-        <w:t xml:space="preserve">system </w:t>
-      </w:r>
-      <w:r>
-        <w:rPr>
-          <w:rFonts w:ascii="Courier New" w:hAnsi="Courier New" w:cs="Courier New"/>
-          <w:sz w:val="24"/>
-          <w:szCs w:val="24"/>
-        </w:rPr>
-        <w:t>that</w:t>
-      </w:r>
-      <w:r>
-        <w:rPr>
-          <w:rFonts w:ascii="Courier New" w:hAnsi="Courier New" w:cs="Courier New"/>
-          <w:sz w:val="24"/>
-          <w:szCs w:val="24"/>
-        </w:rPr>
-        <w:t xml:space="preserve"> will </w:t>
-      </w:r>
-      <w:r>
-        <w:rPr>
-          <w:rFonts w:ascii="Courier New" w:hAnsi="Courier New" w:cs="Courier New"/>
-          <w:sz w:val="24"/>
-          <w:szCs w:val="24"/>
-        </w:rPr>
-        <w:t xml:space="preserve">contain information </w:t>
-      </w:r>
-      <w:r>
-        <w:rPr>
-          <w:rFonts w:ascii="Courier New" w:hAnsi="Courier New" w:cs="Courier New"/>
-          <w:sz w:val="24"/>
-          <w:szCs w:val="24"/>
-        </w:rPr>
-        <w:t>on</w:t>
-      </w:r>
-      <w:r>
-        <w:rPr>
-          <w:rFonts w:ascii="Courier New" w:hAnsi="Courier New" w:cs="Courier New"/>
-          <w:sz w:val="24"/>
-          <w:szCs w:val="24"/>
-        </w:rPr>
-        <w:t xml:space="preserve"> items found in the inventories </w:t>
-      </w:r>
-      <w:r>
-        <w:rPr>
-          <w:rFonts w:ascii="Courier New" w:hAnsi="Courier New" w:cs="Courier New"/>
-          <w:sz w:val="24"/>
-          <w:szCs w:val="24"/>
-        </w:rPr>
-        <w:t xml:space="preserve">of the </w:t>
-      </w:r>
-      <w:r>
-        <w:rPr>
-          <w:rFonts w:ascii="Courier New" w:hAnsi="Courier New" w:cs="Courier New"/>
-          <w:sz w:val="24"/>
-          <w:szCs w:val="24"/>
-        </w:rPr>
-        <w:t>warehouse, store</w:t>
-      </w:r>
-      <w:r>
-        <w:rPr>
-          <w:rFonts w:ascii="Courier New" w:hAnsi="Courier New" w:cs="Courier New"/>
-          <w:sz w:val="24"/>
-          <w:szCs w:val="24"/>
-        </w:rPr>
-        <w:t>(</w:t>
-      </w:r>
-      <w:r>
-        <w:rPr>
-          <w:rFonts w:ascii="Courier New" w:hAnsi="Courier New" w:cs="Courier New"/>
-          <w:sz w:val="24"/>
-          <w:szCs w:val="24"/>
-        </w:rPr>
-        <w:t>s</w:t>
-      </w:r>
-      <w:r>
-        <w:rPr>
-          <w:rFonts w:ascii="Courier New" w:hAnsi="Courier New" w:cs="Courier New"/>
-          <w:sz w:val="24"/>
-          <w:szCs w:val="24"/>
-        </w:rPr>
-        <w:t>)</w:t>
-      </w:r>
-      <w:r>
-        <w:rPr>
-          <w:rFonts w:ascii="Courier New" w:hAnsi="Courier New" w:cs="Courier New"/>
-          <w:sz w:val="24"/>
-          <w:szCs w:val="24"/>
-        </w:rPr>
-        <w:t>and company. Along with this</w:t>
-      </w:r>
-      <w:r>
-        <w:rPr>
-          <w:rFonts w:ascii="Courier New" w:hAnsi="Courier New" w:cs="Courier New"/>
-          <w:sz w:val="24"/>
-          <w:szCs w:val="24"/>
-        </w:rPr>
-        <w:t xml:space="preserve">, the system will be able to perform and trace </w:t>
-      </w:r>
-      <w:r>
-        <w:rPr>
-          <w:rFonts w:ascii="Courier New" w:hAnsi="Courier New" w:cs="Courier New"/>
-          <w:sz w:val="24"/>
-          <w:szCs w:val="24"/>
-        </w:rPr>
-        <w:t xml:space="preserve">transactions </w:t>
-      </w:r>
-      <w:r>
-        <w:rPr>
-          <w:rFonts w:ascii="Courier New" w:hAnsi="Courier New" w:cs="Courier New"/>
-          <w:sz w:val="24"/>
-          <w:szCs w:val="24"/>
-        </w:rPr>
-        <w:t xml:space="preserve">to generate </w:t>
-      </w:r>
-      <w:r>
-        <w:rPr>
-          <w:rFonts w:ascii="Courier New" w:hAnsi="Courier New" w:cs="Courier New"/>
-          <w:sz w:val="24"/>
-          <w:szCs w:val="24"/>
-        </w:rPr>
-        <w:t xml:space="preserve">reports that occur at each level. These reports </w:t>
-      </w:r>
-      <w:r>
-        <w:rPr>
-          <w:rFonts w:ascii="Courier New" w:hAnsi="Courier New" w:cs="Courier New"/>
-          <w:sz w:val="24"/>
-          <w:szCs w:val="24"/>
-        </w:rPr>
-        <w:t xml:space="preserve">will be used to aid </w:t>
-      </w:r>
-      <w:r>
-        <w:rPr>
-          <w:rFonts w:ascii="Courier New" w:hAnsi="Courier New" w:cs="Courier New"/>
-          <w:sz w:val="24"/>
-          <w:szCs w:val="24"/>
-        </w:rPr>
-        <w:t xml:space="preserve">other </w:t>
-      </w:r>
-      <w:r>
-        <w:rPr>
-          <w:rFonts w:ascii="Courier New" w:hAnsi="Courier New" w:cs="Courier New"/>
-          <w:sz w:val="24"/>
-          <w:szCs w:val="24"/>
-        </w:rPr>
-        <w:t xml:space="preserve">functionalities </w:t>
-      </w:r>
-      <w:r>
-        <w:rPr>
-          <w:rFonts w:ascii="Courier New" w:hAnsi="Courier New" w:cs="Courier New"/>
-          <w:sz w:val="24"/>
-          <w:szCs w:val="24"/>
-        </w:rPr>
-        <w:t xml:space="preserve">involved </w:t>
-      </w:r>
-      <w:r>
-        <w:rPr>
-          <w:rFonts w:ascii="Courier New" w:hAnsi="Courier New" w:cs="Courier New"/>
-          <w:sz w:val="24"/>
-          <w:szCs w:val="24"/>
-        </w:rPr>
-        <w:t>with the software.</w:t>
-      </w:r>
     </w:p>
     <w:sectPr>
       <w:pgSz w:w="12240" w:h="15840"/>

</xml_diff>

<commit_message>
SPMP 1.1 Project Statment FINISHED
</commit_message>
<xml_diff>
--- a/Documentation/SPMP 1.1 Project Statment.docx
+++ b/Documentation/SPMP 1.1 Project Statment.docx
@@ -154,7 +154,15 @@
           <w:sz w:val="24"/>
           <w:szCs w:val="24"/>
         </w:rPr>
-        <w:t>between customers, store</w:t>
+        <w:t xml:space="preserve">between </w:t>
+      </w:r>
+      <w:r>
+        <w:rPr>
+          <w:rFonts w:ascii="Courier New" w:hAnsi="Courier New" w:cs="Courier New"/>
+          <w:sz w:val="24"/>
+          <w:szCs w:val="24"/>
+        </w:rPr>
+        <w:t>store</w:t>
       </w:r>
       <w:r>
         <w:rPr>
@@ -234,7 +242,23 @@
           <w:sz w:val="24"/>
           <w:szCs w:val="24"/>
         </w:rPr>
-        <w:t xml:space="preserve">allow pharmacies to deliver </w:t>
+        <w:t xml:space="preserve">allow </w:t>
+      </w:r>
+      <w:r>
+        <w:rPr>
+          <w:rFonts w:ascii="Courier New" w:hAnsi="Courier New" w:cs="Courier New"/>
+          <w:sz w:val="24"/>
+          <w:szCs w:val="24"/>
+        </w:rPr>
+        <w:t>the pharmacy store</w:t>
+      </w:r>
+      <w:r>
+        <w:rPr>
+          <w:rFonts w:ascii="Courier New" w:hAnsi="Courier New" w:cs="Courier New"/>
+          <w:sz w:val="24"/>
+          <w:szCs w:val="24"/>
+        </w:rPr>
+        <w:t xml:space="preserve"> to deliver </w:t>
       </w:r>
       <w:r>
         <w:rPr>
@@ -395,7 +419,7 @@
           <w:sz w:val="24"/>
           <w:szCs w:val="24"/>
         </w:rPr>
-        <w:t xml:space="preserve">ing and updating </w:t>
+        <w:t xml:space="preserve">ing </w:t>
       </w:r>
       <w:r>
         <w:rPr>
@@ -443,74 +467,162 @@
           <w:sz w:val="24"/>
           <w:szCs w:val="24"/>
         </w:rPr>
-        <w:t>.</w:t>
-      </w:r>
-      <w:r>
-        <w:rPr>
-          <w:rFonts w:ascii="Courier New" w:hAnsi="Courier New" w:cs="Courier New"/>
-          <w:sz w:val="24"/>
-          <w:szCs w:val="24"/>
-        </w:rPr>
-        <w:t xml:space="preserve"> The on-line system will interact with the pharmacy employees to perform transactions</w:t>
-      </w:r>
-      <w:r>
-        <w:rPr>
-          <w:rFonts w:ascii="Courier New" w:hAnsi="Courier New" w:cs="Courier New"/>
-          <w:sz w:val="24"/>
-          <w:szCs w:val="24"/>
-        </w:rPr>
-        <w:t xml:space="preserve">, </w:t>
-      </w:r>
-      <w:r>
-        <w:rPr>
-          <w:rFonts w:ascii="Courier New" w:hAnsi="Courier New" w:cs="Courier New"/>
-          <w:sz w:val="24"/>
-          <w:szCs w:val="24"/>
-        </w:rPr>
-        <w:t>check inventory</w:t>
-      </w:r>
-      <w:r>
-        <w:rPr>
-          <w:rFonts w:ascii="Courier New" w:hAnsi="Courier New" w:cs="Courier New"/>
-          <w:sz w:val="24"/>
-          <w:szCs w:val="24"/>
-        </w:rPr>
-        <w:t xml:space="preserve"> and</w:t>
-      </w:r>
-      <w:r>
-        <w:rPr>
-          <w:rFonts w:ascii="Courier New" w:hAnsi="Courier New" w:cs="Courier New"/>
-          <w:sz w:val="24"/>
-          <w:szCs w:val="24"/>
-        </w:rPr>
-        <w:t xml:space="preserve"> order items from the warehouse</w:t>
-      </w:r>
-      <w:r>
-        <w:rPr>
-          <w:rFonts w:ascii="Courier New" w:hAnsi="Courier New" w:cs="Courier New"/>
-          <w:sz w:val="24"/>
-          <w:szCs w:val="24"/>
-        </w:rPr>
-        <w:t xml:space="preserve">. </w:t>
-      </w:r>
-      <w:r>
-        <w:rPr>
-          <w:rFonts w:ascii="Courier New" w:hAnsi="Courier New" w:cs="Courier New"/>
-          <w:sz w:val="24"/>
-          <w:szCs w:val="24"/>
-        </w:rPr>
-        <w:t xml:space="preserve">The nightly batch system will update the inventory of the </w:t>
-      </w:r>
-      <w:r>
-        <w:rPr>
-          <w:rFonts w:ascii="Courier New" w:hAnsi="Courier New" w:cs="Courier New"/>
-          <w:sz w:val="24"/>
-          <w:szCs w:val="24"/>
-        </w:rPr>
-        <w:t>company warehouse and stores based on the orders created during the on-line system.</w:t>
+        <w:t xml:space="preserve"> through a daily on</w:t>
+      </w:r>
+      <w:r>
+        <w:rPr>
+          <w:rFonts w:ascii="Courier New" w:hAnsi="Courier New" w:cs="Courier New"/>
+          <w:sz w:val="24"/>
+          <w:szCs w:val="24"/>
+        </w:rPr>
+        <w:t>-</w:t>
       </w:r>
       <w:bookmarkStart w:id="0" w:name="_GoBack"/>
       <w:bookmarkEnd w:id="0"/>
+      <w:r>
+        <w:rPr>
+          <w:rFonts w:ascii="Courier New" w:hAnsi="Courier New" w:cs="Courier New"/>
+          <w:sz w:val="24"/>
+          <w:szCs w:val="24"/>
+        </w:rPr>
+        <w:t>line system and a nightly batch sy</w:t>
+      </w:r>
+      <w:r>
+        <w:rPr>
+          <w:rFonts w:ascii="Courier New" w:hAnsi="Courier New" w:cs="Courier New"/>
+          <w:sz w:val="24"/>
+          <w:szCs w:val="24"/>
+        </w:rPr>
+        <w:t>s</w:t>
+      </w:r>
+      <w:r>
+        <w:rPr>
+          <w:rFonts w:ascii="Courier New" w:hAnsi="Courier New" w:cs="Courier New"/>
+          <w:sz w:val="24"/>
+          <w:szCs w:val="24"/>
+        </w:rPr>
+        <w:t>tem</w:t>
+      </w:r>
+      <w:r>
+        <w:rPr>
+          <w:rFonts w:ascii="Courier New" w:hAnsi="Courier New" w:cs="Courier New"/>
+          <w:sz w:val="24"/>
+          <w:szCs w:val="24"/>
+        </w:rPr>
+        <w:t>.</w:t>
+      </w:r>
+      <w:r>
+        <w:rPr>
+          <w:rFonts w:ascii="Courier New" w:hAnsi="Courier New" w:cs="Courier New"/>
+          <w:sz w:val="24"/>
+          <w:szCs w:val="24"/>
+        </w:rPr>
+        <w:t xml:space="preserve"> The on-line system will interact with the pharmacy employees to perform transactions</w:t>
+      </w:r>
+      <w:r>
+        <w:rPr>
+          <w:rFonts w:ascii="Courier New" w:hAnsi="Courier New" w:cs="Courier New"/>
+          <w:sz w:val="24"/>
+          <w:szCs w:val="24"/>
+        </w:rPr>
+        <w:t xml:space="preserve">, </w:t>
+      </w:r>
+      <w:r>
+        <w:rPr>
+          <w:rFonts w:ascii="Courier New" w:hAnsi="Courier New" w:cs="Courier New"/>
+          <w:sz w:val="24"/>
+          <w:szCs w:val="24"/>
+        </w:rPr>
+        <w:t>check inventory</w:t>
+      </w:r>
+      <w:r>
+        <w:rPr>
+          <w:rFonts w:ascii="Courier New" w:hAnsi="Courier New" w:cs="Courier New"/>
+          <w:sz w:val="24"/>
+          <w:szCs w:val="24"/>
+        </w:rPr>
+        <w:t xml:space="preserve"> and</w:t>
+      </w:r>
+      <w:r>
+        <w:rPr>
+          <w:rFonts w:ascii="Courier New" w:hAnsi="Courier New" w:cs="Courier New"/>
+          <w:sz w:val="24"/>
+          <w:szCs w:val="24"/>
+        </w:rPr>
+        <w:t xml:space="preserve"> order items from</w:t>
+      </w:r>
+      <w:r>
+        <w:rPr>
+          <w:rFonts w:ascii="Courier New" w:hAnsi="Courier New" w:cs="Courier New"/>
+          <w:sz w:val="24"/>
+          <w:szCs w:val="24"/>
+        </w:rPr>
+        <w:t xml:space="preserve"> </w:t>
+      </w:r>
+      <w:r>
+        <w:rPr>
+          <w:rFonts w:ascii="Courier New" w:hAnsi="Courier New" w:cs="Courier New"/>
+          <w:sz w:val="24"/>
+          <w:szCs w:val="24"/>
+        </w:rPr>
+        <w:t xml:space="preserve">the company </w:t>
+      </w:r>
+      <w:r>
+        <w:rPr>
+          <w:rFonts w:ascii="Courier New" w:hAnsi="Courier New" w:cs="Courier New"/>
+          <w:sz w:val="24"/>
+          <w:szCs w:val="24"/>
+        </w:rPr>
+        <w:t>warehouse</w:t>
+      </w:r>
+      <w:r>
+        <w:rPr>
+          <w:rFonts w:ascii="Courier New" w:hAnsi="Courier New" w:cs="Courier New"/>
+          <w:sz w:val="24"/>
+          <w:szCs w:val="24"/>
+        </w:rPr>
+        <w:t xml:space="preserve">. </w:t>
+      </w:r>
+      <w:r>
+        <w:rPr>
+          <w:rFonts w:ascii="Courier New" w:hAnsi="Courier New" w:cs="Courier New"/>
+          <w:sz w:val="24"/>
+          <w:szCs w:val="24"/>
+        </w:rPr>
+        <w:t xml:space="preserve">The nightly batch system will update the inventory of the </w:t>
+      </w:r>
+      <w:r>
+        <w:rPr>
+          <w:rFonts w:ascii="Courier New" w:hAnsi="Courier New" w:cs="Courier New"/>
+          <w:sz w:val="24"/>
+          <w:szCs w:val="24"/>
+        </w:rPr>
+        <w:t xml:space="preserve">company warehouse and stores based on the orders </w:t>
+      </w:r>
+      <w:r>
+        <w:rPr>
+          <w:rFonts w:ascii="Courier New" w:hAnsi="Courier New" w:cs="Courier New"/>
+          <w:sz w:val="24"/>
+          <w:szCs w:val="24"/>
+        </w:rPr>
+        <w:t xml:space="preserve">generated </w:t>
+      </w:r>
+      <w:r>
+        <w:rPr>
+          <w:rFonts w:ascii="Courier New" w:hAnsi="Courier New" w:cs="Courier New"/>
+          <w:sz w:val="24"/>
+          <w:szCs w:val="24"/>
+        </w:rPr>
+        <w:t>during the on-line system.</w:t>
+      </w:r>
+      <w:r>
+        <w:rPr>
+          <w:rFonts w:ascii="Courier New" w:hAnsi="Courier New" w:cs="Courier New"/>
+          <w:sz w:val="24"/>
+          <w:szCs w:val="24"/>
+        </w:rPr>
+        <w:t xml:space="preserve"> </w:t>
+      </w:r>
     </w:p>
     <w:sectPr>
       <w:pgSz w:w="12240" w:h="15840"/>

</xml_diff>